<commit_message>
Signed-off-by: Rob on Laptop <robert.sheehy@gmail.com>
</commit_message>
<xml_diff>
--- a/Exam Revision/2015 Winter Collisions DCarroll.docx
+++ b/Exam Revision/2015 Winter Collisions DCarroll.docx
@@ -2276,21 +2276,7 @@
         <w:rPr>
           <w:lang w:val="en-GB"/>
         </w:rPr>
-        <w:t xml:space="preserve">Ii) There mare collisions in </w:t>
-      </w:r>
-      <w:proofErr w:type="gramStart"/>
-      <w:r>
-        <w:rPr>
-          <w:lang w:val="en-GB"/>
-        </w:rPr>
-        <w:t>all of</w:t>
-      </w:r>
-      <w:proofErr w:type="gramEnd"/>
-      <w:r>
-        <w:rPr>
-          <w:lang w:val="en-GB"/>
-        </w:rPr>
-        <w:t xml:space="preserve"> the areas marked with an X</w:t>
+        <w:t>Ii) There mare collisions in all of the areas marked with an X</w:t>
       </w:r>
     </w:p>
     <w:p>
@@ -2335,19 +2321,11 @@
           <w:lang w:val="en-GB"/>
         </w:rPr>
       </w:pPr>
-      <w:proofErr w:type="spellStart"/>
-      <w:r>
-        <w:rPr>
-          <w:lang w:val="en-GB"/>
-        </w:rPr>
-        <w:t>Biot</w:t>
-      </w:r>
-      <w:proofErr w:type="spellEnd"/>
-      <w:r>
-        <w:rPr>
-          <w:lang w:val="en-GB"/>
-        </w:rPr>
-        <w:t xml:space="preserve"> is not used any more as it only operates in 2D and is massively inefficient.</w:t>
+      <w:r>
+        <w:rPr>
+          <w:lang w:val="en-GB"/>
+        </w:rPr>
+        <w:t>Biot is not used any more as it only operates in 2D and is massively inefficient.</w:t>
       </w:r>
     </w:p>
     <w:p>
@@ -2398,21 +2376,7 @@
         <w:rPr>
           <w:lang w:val="en-GB"/>
         </w:rPr>
-        <w:t xml:space="preserve">An Axis Aligned bounding box is a bounding </w:t>
-      </w:r>
-      <w:proofErr w:type="gramStart"/>
-      <w:r>
-        <w:rPr>
-          <w:lang w:val="en-GB"/>
-        </w:rPr>
-        <w:t>volume  aligned</w:t>
-      </w:r>
-      <w:proofErr w:type="gramEnd"/>
-      <w:r>
-        <w:rPr>
-          <w:lang w:val="en-GB"/>
-        </w:rPr>
-        <w:t xml:space="preserve"> with the axes of the co-ordinate system. Axis aligned bounding boxes are not accurate because of their in-specific shape which causes false positives.</w:t>
+        <w:t>An Axis Aligned bounding box is a bounding volume  aligned with the axes of the co-ordinate system. Axis aligned bounding boxes are not accurate because of their in-specific shape which causes false positives.</w:t>
       </w:r>
     </w:p>
     <w:p>
@@ -2493,6 +2457,7 @@
         </w:rPr>
         <w:br/>
       </w:r>
+      <w:commentRangeStart w:id="0"/>
       <w:r>
         <w:rPr>
           <w:lang w:val="en-GB"/>
@@ -2704,6 +2669,7 @@
         <w:br/>
       </w:r>
     </w:p>
+    <w:commentRangeEnd w:id="0"/>
     <w:p>
       <w:pPr>
         <w:pStyle w:val="ListParagraph"/>
@@ -2711,6 +2677,12 @@
           <w:lang w:val="en-GB"/>
         </w:rPr>
       </w:pPr>
+      <w:r>
+        <w:rPr>
+          <w:rStyle w:val="CommentReference"/>
+        </w:rPr>
+        <w:commentReference w:id="0"/>
+      </w:r>
     </w:p>
     <w:p>
       <w:pPr>
@@ -2763,7 +2735,6 @@
           <w:lang w:val="en-GB"/>
         </w:rPr>
       </w:pPr>
-      <w:proofErr w:type="gramStart"/>
       <w:r>
         <w:rPr>
           <w:lang w:val="en-GB"/>
@@ -2774,14 +2745,7 @@
         <w:rPr>
           <w:lang w:val="en-GB"/>
         </w:rPr>
-        <w:t>:</w:t>
-      </w:r>
-      <w:proofErr w:type="gramEnd"/>
-      <w:r>
-        <w:rPr>
-          <w:lang w:val="en-GB"/>
-        </w:rPr>
-        <w:t xml:space="preserve"> </w:t>
+        <w:t xml:space="preserve">: </w:t>
       </w:r>
       <w:r>
         <w:rPr>
@@ -2835,20 +2799,7 @@
           <w:lang w:val="en-GB"/>
         </w:rPr>
         <w:br/>
-      </w:r>
-      <w:proofErr w:type="gramStart"/>
-      <w:r>
-        <w:rPr>
-          <w:lang w:val="en-GB"/>
-        </w:rPr>
-        <w:t>AY :</w:t>
-      </w:r>
-      <w:proofErr w:type="gramEnd"/>
-      <w:r>
-        <w:rPr>
-          <w:lang w:val="en-GB"/>
-        </w:rPr>
-        <w:t xml:space="preserve"> -155 - -145</w:t>
+        <w:t>AY : -155 - -145</w:t>
       </w:r>
     </w:p>
     <w:p>
@@ -2886,29 +2837,15 @@
           <w:color w:val="FF0000"/>
           <w:lang w:val="en-GB"/>
         </w:rPr>
-        <w:t xml:space="preserve">AY and MY </w:t>
+        <w:t>AY and MY aligned</w:t>
       </w:r>
       <w:r>
         <w:rPr>
           <w:color w:val="FF0000"/>
           <w:lang w:val="en-GB"/>
         </w:rPr>
-        <w:t>aligned</w:t>
-      </w:r>
-      <w:r>
-        <w:rPr>
-          <w:color w:val="FF0000"/>
-          <w:lang w:val="en-GB"/>
-        </w:rPr>
         <w:br/>
-        <w:t xml:space="preserve">AY and SY </w:t>
-      </w:r>
-      <w:r>
-        <w:rPr>
-          <w:color w:val="FF0000"/>
-          <w:lang w:val="en-GB"/>
-        </w:rPr>
-        <w:t>aligned</w:t>
+        <w:t>AY and SY aligned</w:t>
       </w:r>
       <w:r>
         <w:rPr>
@@ -2921,20 +2858,7 @@
           <w:lang w:val="en-GB"/>
         </w:rPr>
         <w:br/>
-      </w:r>
-      <w:proofErr w:type="gramStart"/>
-      <w:r>
-        <w:rPr>
-          <w:lang w:val="en-GB"/>
-        </w:rPr>
-        <w:t>AZ :</w:t>
-      </w:r>
-      <w:proofErr w:type="gramEnd"/>
-      <w:r>
-        <w:rPr>
-          <w:lang w:val="en-GB"/>
-        </w:rPr>
-        <w:t xml:space="preserve"> 225 – 235</w:t>
+        <w:t>AZ : 225 – 235</w:t>
       </w:r>
       <w:r>
         <w:rPr>
@@ -2965,14 +2889,7 @@
           <w:color w:val="FF0000"/>
           <w:lang w:val="en-GB"/>
         </w:rPr>
-        <w:t xml:space="preserve">AZ and MZ and SZ are </w:t>
-      </w:r>
-      <w:r>
-        <w:rPr>
-          <w:color w:val="FF0000"/>
-          <w:lang w:val="en-GB"/>
-        </w:rPr>
-        <w:t>aligned</w:t>
+        <w:t>AZ and MZ and SZ are aligned</w:t>
       </w:r>
     </w:p>
     <w:p>
@@ -3001,8 +2918,6 @@
         </w:rPr>
         <w:t>The Asteroid and the Missile collide because their X, Y and Z are within the range. The ship does not collide for while it is on the correct Z plane, it is away from the Asteroid and Missile on the X and Y plane.</w:t>
       </w:r>
-      <w:bookmarkStart w:id="0" w:name="_GoBack"/>
-      <w:bookmarkEnd w:id="0"/>
     </w:p>
     <w:p>
       <w:pPr>
@@ -3030,6 +2945,44 @@
     </w:sectPr>
   </w:body>
 </w:document>
+</file>
+
+<file path=word/comments.xml><?xml version="1.0" encoding="utf-8"?>
+<w:comments xmlns:wpc="http://schemas.microsoft.com/office/word/2010/wordprocessingCanvas" xmlns:cx="http://schemas.microsoft.com/office/drawing/2014/chartex" xmlns:cx1="http://schemas.microsoft.com/office/drawing/2015/9/8/chartex" xmlns:cx2="http://schemas.microsoft.com/office/drawing/2015/10/21/chartex" xmlns:cx3="http://schemas.microsoft.com/office/drawing/2016/5/9/chartex" xmlns:cx4="http://schemas.microsoft.com/office/drawing/2016/5/10/chartex" xmlns:cx5="http://schemas.microsoft.com/office/drawing/2016/5/11/chartex" xmlns:cx6="http://schemas.microsoft.com/office/drawing/2016/5/12/chartex" xmlns:cx7="http://schemas.microsoft.com/office/drawing/2016/5/13/chartex" xmlns:cx8="http://schemas.microsoft.com/office/drawing/2016/5/14/chartex" xmlns:mc="http://schemas.openxmlformats.org/markup-compatibility/2006" xmlns:aink="http://schemas.microsoft.com/office/drawing/2016/ink" xmlns:am3d="http://schemas.microsoft.com/office/drawing/2017/model3d" xmlns:o="urn:schemas-microsoft-com:office:office" xmlns:r="http://schemas.openxmlformats.org/officeDocument/2006/relationships" xmlns:m="http://schemas.openxmlformats.org/officeDocument/2006/math" xmlns:v="urn:schemas-microsoft-com:vml" xmlns:wp14="http://schemas.microsoft.com/office/word/2010/wordprocessingDrawing" xmlns:wp="http://schemas.openxmlformats.org/drawingml/2006/wordprocessingDrawing" xmlns:w10="urn:schemas-microsoft-com:office:word" xmlns:w="http://schemas.openxmlformats.org/wordprocessingml/2006/main" xmlns:w14="http://schemas.microsoft.com/office/word/2010/wordml" xmlns:w15="http://schemas.microsoft.com/office/word/2012/wordml" xmlns:w16cid="http://schemas.microsoft.com/office/word/2016/wordml/cid" xmlns:w16se="http://schemas.microsoft.com/office/word/2015/wordml/symex" xmlns:wpg="http://schemas.microsoft.com/office/word/2010/wordprocessingGroup" xmlns:wpi="http://schemas.microsoft.com/office/word/2010/wordprocessingInk" xmlns:wne="http://schemas.microsoft.com/office/word/2006/wordml" xmlns:wps="http://schemas.microsoft.com/office/word/2010/wordprocessingShape" mc:Ignorable="w14 w15 w16se w16cid wp14">
+  <w:comment w:id="0" w:author="Robert Sheehy" w:date="2018-12-12T13:10:00Z" w:initials="RS">
+    <w:p>
+      <w:pPr>
+        <w:pStyle w:val="CommentText"/>
+      </w:pPr>
+      <w:r>
+        <w:rPr>
+          <w:rStyle w:val="CommentReference"/>
+        </w:rPr>
+        <w:annotationRef/>
+      </w:r>
+      <w:r>
+        <w:t xml:space="preserve">This need to be done properly, need to see lists A,B,C as per </w:t>
+      </w:r>
+      <w:r>
+        <w:t>the algorithm</w:t>
+      </w:r>
+      <w:bookmarkStart w:id="1" w:name="_GoBack"/>
+      <w:bookmarkEnd w:id="1"/>
+    </w:p>
+  </w:comment>
+</w:comments>
+</file>
+
+<file path=word/commentsExtended.xml><?xml version="1.0" encoding="utf-8"?>
+<w15:commentsEx xmlns:wpc="http://schemas.microsoft.com/office/word/2010/wordprocessingCanvas" xmlns:cx="http://schemas.microsoft.com/office/drawing/2014/chartex" xmlns:cx1="http://schemas.microsoft.com/office/drawing/2015/9/8/chartex" xmlns:cx2="http://schemas.microsoft.com/office/drawing/2015/10/21/chartex" xmlns:cx3="http://schemas.microsoft.com/office/drawing/2016/5/9/chartex" xmlns:cx4="http://schemas.microsoft.com/office/drawing/2016/5/10/chartex" xmlns:cx5="http://schemas.microsoft.com/office/drawing/2016/5/11/chartex" xmlns:cx6="http://schemas.microsoft.com/office/drawing/2016/5/12/chartex" xmlns:cx7="http://schemas.microsoft.com/office/drawing/2016/5/13/chartex" xmlns:cx8="http://schemas.microsoft.com/office/drawing/2016/5/14/chartex" xmlns:mc="http://schemas.openxmlformats.org/markup-compatibility/2006" xmlns:aink="http://schemas.microsoft.com/office/drawing/2016/ink" xmlns:am3d="http://schemas.microsoft.com/office/drawing/2017/model3d" xmlns:o="urn:schemas-microsoft-com:office:office" xmlns:r="http://schemas.openxmlformats.org/officeDocument/2006/relationships" xmlns:m="http://schemas.openxmlformats.org/officeDocument/2006/math" xmlns:v="urn:schemas-microsoft-com:vml" xmlns:wp14="http://schemas.microsoft.com/office/word/2010/wordprocessingDrawing" xmlns:wp="http://schemas.openxmlformats.org/drawingml/2006/wordprocessingDrawing" xmlns:w10="urn:schemas-microsoft-com:office:word" xmlns:w="http://schemas.openxmlformats.org/wordprocessingml/2006/main" xmlns:w14="http://schemas.microsoft.com/office/word/2010/wordml" xmlns:w15="http://schemas.microsoft.com/office/word/2012/wordml" xmlns:w16cid="http://schemas.microsoft.com/office/word/2016/wordml/cid" xmlns:w16se="http://schemas.microsoft.com/office/word/2015/wordml/symex" xmlns:wpg="http://schemas.microsoft.com/office/word/2010/wordprocessingGroup" xmlns:wpi="http://schemas.microsoft.com/office/word/2010/wordprocessingInk" xmlns:wne="http://schemas.microsoft.com/office/word/2006/wordml" xmlns:wps="http://schemas.microsoft.com/office/word/2010/wordprocessingShape" mc:Ignorable="w14 w15 w16se w16cid wp14">
+  <w15:commentEx w15:paraId="0B664993" w15:done="0"/>
+</w15:commentsEx>
+</file>
+
+<file path=word/commentsIds.xml><?xml version="1.0" encoding="utf-8"?>
+<w16cid:commentsIds xmlns:wpc="http://schemas.microsoft.com/office/word/2010/wordprocessingCanvas" xmlns:cx="http://schemas.microsoft.com/office/drawing/2014/chartex" xmlns:cx1="http://schemas.microsoft.com/office/drawing/2015/9/8/chartex" xmlns:cx2="http://schemas.microsoft.com/office/drawing/2015/10/21/chartex" xmlns:cx3="http://schemas.microsoft.com/office/drawing/2016/5/9/chartex" xmlns:cx4="http://schemas.microsoft.com/office/drawing/2016/5/10/chartex" xmlns:cx5="http://schemas.microsoft.com/office/drawing/2016/5/11/chartex" xmlns:cx6="http://schemas.microsoft.com/office/drawing/2016/5/12/chartex" xmlns:cx7="http://schemas.microsoft.com/office/drawing/2016/5/13/chartex" xmlns:cx8="http://schemas.microsoft.com/office/drawing/2016/5/14/chartex" xmlns:mc="http://schemas.openxmlformats.org/markup-compatibility/2006" xmlns:aink="http://schemas.microsoft.com/office/drawing/2016/ink" xmlns:am3d="http://schemas.microsoft.com/office/drawing/2017/model3d" xmlns:o="urn:schemas-microsoft-com:office:office" xmlns:r="http://schemas.openxmlformats.org/officeDocument/2006/relationships" xmlns:m="http://schemas.openxmlformats.org/officeDocument/2006/math" xmlns:v="urn:schemas-microsoft-com:vml" xmlns:wp14="http://schemas.microsoft.com/office/word/2010/wordprocessingDrawing" xmlns:wp="http://schemas.openxmlformats.org/drawingml/2006/wordprocessingDrawing" xmlns:w10="urn:schemas-microsoft-com:office:word" xmlns:w="http://schemas.openxmlformats.org/wordprocessingml/2006/main" xmlns:w14="http://schemas.microsoft.com/office/word/2010/wordml" xmlns:w15="http://schemas.microsoft.com/office/word/2012/wordml" xmlns:w16cid="http://schemas.microsoft.com/office/word/2016/wordml/cid" xmlns:w16se="http://schemas.microsoft.com/office/word/2015/wordml/symex" xmlns:wpg="http://schemas.microsoft.com/office/word/2010/wordprocessingGroup" xmlns:wpi="http://schemas.microsoft.com/office/word/2010/wordprocessingInk" xmlns:wne="http://schemas.microsoft.com/office/word/2006/wordml" xmlns:wps="http://schemas.microsoft.com/office/word/2010/wordprocessingShape" mc:Ignorable="w14 w15 w16se w16cid wp14">
+  <w16cid:commentId w16cid:paraId="0B664993" w16cid:durableId="1FBB8739"/>
+</w16cid:commentsIds>
 </file>
 
 <file path=word/numbering.xml><?xml version="1.0" encoding="utf-8"?>
@@ -3311,6 +3264,14 @@
     <w:abstractNumId w:val="1"/>
   </w:num>
 </w:numbering>
+</file>
+
+<file path=word/people.xml><?xml version="1.0" encoding="utf-8"?>
+<w15:people xmlns:wpc="http://schemas.microsoft.com/office/word/2010/wordprocessingCanvas" xmlns:cx="http://schemas.microsoft.com/office/drawing/2014/chartex" xmlns:cx1="http://schemas.microsoft.com/office/drawing/2015/9/8/chartex" xmlns:cx2="http://schemas.microsoft.com/office/drawing/2015/10/21/chartex" xmlns:cx3="http://schemas.microsoft.com/office/drawing/2016/5/9/chartex" xmlns:cx4="http://schemas.microsoft.com/office/drawing/2016/5/10/chartex" xmlns:cx5="http://schemas.microsoft.com/office/drawing/2016/5/11/chartex" xmlns:cx6="http://schemas.microsoft.com/office/drawing/2016/5/12/chartex" xmlns:cx7="http://schemas.microsoft.com/office/drawing/2016/5/13/chartex" xmlns:cx8="http://schemas.microsoft.com/office/drawing/2016/5/14/chartex" xmlns:mc="http://schemas.openxmlformats.org/markup-compatibility/2006" xmlns:aink="http://schemas.microsoft.com/office/drawing/2016/ink" xmlns:am3d="http://schemas.microsoft.com/office/drawing/2017/model3d" xmlns:o="urn:schemas-microsoft-com:office:office" xmlns:r="http://schemas.openxmlformats.org/officeDocument/2006/relationships" xmlns:m="http://schemas.openxmlformats.org/officeDocument/2006/math" xmlns:v="urn:schemas-microsoft-com:vml" xmlns:wp14="http://schemas.microsoft.com/office/word/2010/wordprocessingDrawing" xmlns:wp="http://schemas.openxmlformats.org/drawingml/2006/wordprocessingDrawing" xmlns:w10="urn:schemas-microsoft-com:office:word" xmlns:w="http://schemas.openxmlformats.org/wordprocessingml/2006/main" xmlns:w14="http://schemas.microsoft.com/office/word/2010/wordml" xmlns:w15="http://schemas.microsoft.com/office/word/2012/wordml" xmlns:w16cid="http://schemas.microsoft.com/office/word/2016/wordml/cid" xmlns:w16se="http://schemas.microsoft.com/office/word/2015/wordml/symex" xmlns:wpg="http://schemas.microsoft.com/office/word/2010/wordprocessingGroup" xmlns:wpi="http://schemas.microsoft.com/office/word/2010/wordprocessingInk" xmlns:wne="http://schemas.microsoft.com/office/word/2006/wordml" xmlns:wps="http://schemas.microsoft.com/office/word/2010/wordprocessingShape" mc:Ignorable="w14 w15 w16se w16cid wp14">
+  <w15:person w15:author="Robert Sheehy">
+    <w15:presenceInfo w15:providerId="Windows Live" w15:userId="7ee01a274d5f79a7"/>
+  </w15:person>
+</w15:people>
 </file>
 
 <file path=word/styles.xml><?xml version="1.0" encoding="utf-8"?>
@@ -3802,6 +3763,104 @@
       </w:tblBorders>
     </w:tblPr>
   </w:style>
+  <w:style w:type="character" w:styleId="CommentReference">
+    <w:name w:val="annotation reference"/>
+    <w:basedOn w:val="DefaultParagraphFont"/>
+    <w:uiPriority w:val="99"/>
+    <w:semiHidden/>
+    <w:unhideWhenUsed/>
+    <w:rsid w:val="000064E0"/>
+    <w:rPr>
+      <w:sz w:val="16"/>
+      <w:szCs w:val="16"/>
+    </w:rPr>
+  </w:style>
+  <w:style w:type="paragraph" w:styleId="CommentText">
+    <w:name w:val="annotation text"/>
+    <w:basedOn w:val="Normal"/>
+    <w:link w:val="CommentTextChar"/>
+    <w:uiPriority w:val="99"/>
+    <w:semiHidden/>
+    <w:unhideWhenUsed/>
+    <w:rsid w:val="000064E0"/>
+    <w:pPr>
+      <w:spacing w:line="240" w:lineRule="auto"/>
+    </w:pPr>
+    <w:rPr>
+      <w:sz w:val="20"/>
+      <w:szCs w:val="20"/>
+    </w:rPr>
+  </w:style>
+  <w:style w:type="character" w:customStyle="1" w:styleId="CommentTextChar">
+    <w:name w:val="Comment Text Char"/>
+    <w:basedOn w:val="DefaultParagraphFont"/>
+    <w:link w:val="CommentText"/>
+    <w:uiPriority w:val="99"/>
+    <w:semiHidden/>
+    <w:rsid w:val="000064E0"/>
+    <w:rPr>
+      <w:sz w:val="20"/>
+      <w:szCs w:val="20"/>
+    </w:rPr>
+  </w:style>
+  <w:style w:type="paragraph" w:styleId="CommentSubject">
+    <w:name w:val="annotation subject"/>
+    <w:basedOn w:val="CommentText"/>
+    <w:next w:val="CommentText"/>
+    <w:link w:val="CommentSubjectChar"/>
+    <w:uiPriority w:val="99"/>
+    <w:semiHidden/>
+    <w:unhideWhenUsed/>
+    <w:rsid w:val="000064E0"/>
+    <w:rPr>
+      <w:b/>
+      <w:bCs/>
+    </w:rPr>
+  </w:style>
+  <w:style w:type="character" w:customStyle="1" w:styleId="CommentSubjectChar">
+    <w:name w:val="Comment Subject Char"/>
+    <w:basedOn w:val="CommentTextChar"/>
+    <w:link w:val="CommentSubject"/>
+    <w:uiPriority w:val="99"/>
+    <w:semiHidden/>
+    <w:rsid w:val="000064E0"/>
+    <w:rPr>
+      <w:b/>
+      <w:bCs/>
+      <w:sz w:val="20"/>
+      <w:szCs w:val="20"/>
+    </w:rPr>
+  </w:style>
+  <w:style w:type="paragraph" w:styleId="BalloonText">
+    <w:name w:val="Balloon Text"/>
+    <w:basedOn w:val="Normal"/>
+    <w:link w:val="BalloonTextChar"/>
+    <w:uiPriority w:val="99"/>
+    <w:semiHidden/>
+    <w:unhideWhenUsed/>
+    <w:rsid w:val="000064E0"/>
+    <w:pPr>
+      <w:spacing w:after="0" w:line="240" w:lineRule="auto"/>
+    </w:pPr>
+    <w:rPr>
+      <w:rFonts w:ascii="Segoe UI" w:hAnsi="Segoe UI" w:cs="Segoe UI"/>
+      <w:sz w:val="18"/>
+      <w:szCs w:val="18"/>
+    </w:rPr>
+  </w:style>
+  <w:style w:type="character" w:customStyle="1" w:styleId="BalloonTextChar">
+    <w:name w:val="Balloon Text Char"/>
+    <w:basedOn w:val="DefaultParagraphFont"/>
+    <w:link w:val="BalloonText"/>
+    <w:uiPriority w:val="99"/>
+    <w:semiHidden/>
+    <w:rsid w:val="000064E0"/>
+    <w:rPr>
+      <w:rFonts w:ascii="Segoe UI" w:hAnsi="Segoe UI" w:cs="Segoe UI"/>
+      <w:sz w:val="18"/>
+      <w:szCs w:val="18"/>
+    </w:rPr>
+  </w:style>
 </w:styles>
 </file>
 

</xml_diff>